<commit_message>
Workshop Complete Course Tests
</commit_message>
<xml_diff>
--- a/CSharp - Unit Testing/WorkShop - Academy/Uslovie.docx
+++ b/CSharp - Unit Testing/WorkShop - Academy/Uslovie.docx
@@ -145,15 +145,15 @@
         <w:spacing w:after="0" w:line="240" w:lineRule="auto"/>
         <w:rPr>
           <w:rFonts w:ascii="Segoe UI" w:eastAsia="Times New Roman" w:hAnsi="Segoe UI" w:cs="Segoe UI"/>
-          <w:color w:val="333333"/>
-          <w:sz w:val="24"/>
-          <w:szCs w:val="24"/>
-        </w:rPr>
-      </w:pPr>
-      <w:r>
-        <w:rPr>
-          <w:rFonts w:ascii="Segoe UI" w:eastAsia="Times New Roman" w:hAnsi="Segoe UI" w:cs="Segoe UI"/>
-          <w:color w:val="333333"/>
+          <w:color w:val="00B050"/>
+          <w:sz w:val="24"/>
+          <w:szCs w:val="24"/>
+        </w:rPr>
+      </w:pPr>
+      <w:r>
+        <w:rPr>
+          <w:rFonts w:ascii="Segoe UI" w:eastAsia="Times New Roman" w:hAnsi="Segoe UI" w:cs="Segoe UI"/>
+          <w:color w:val="00B050"/>
           <w:sz w:val="24"/>
           <w:szCs w:val="24"/>
         </w:rPr>
@@ -162,7 +162,7 @@
       <w:r>
         <w:rPr>
           <w:rFonts w:ascii="Consolas" w:eastAsia="Times New Roman" w:hAnsi="Consolas" w:cs="Consolas"/>
-          <w:color w:val="333333"/>
+          <w:color w:val="00B050"/>
           <w:sz w:val="20"/>
         </w:rPr>
         <w:t>ArgumentException</w:t>
@@ -170,7 +170,7 @@
       <w:r>
         <w:rPr>
           <w:rFonts w:ascii="Segoe UI" w:eastAsia="Times New Roman" w:hAnsi="Segoe UI" w:cs="Segoe UI"/>
-          <w:color w:val="333333"/>
+          <w:color w:val="00B050"/>
           <w:sz w:val="24"/>
           <w:szCs w:val="24"/>
         </w:rPr>
@@ -186,15 +186,15 @@
         <w:spacing w:before="240" w:after="240" w:line="240" w:lineRule="auto"/>
         <w:rPr>
           <w:rFonts w:ascii="Segoe UI" w:eastAsia="Times New Roman" w:hAnsi="Segoe UI" w:cs="Segoe UI"/>
-          <w:color w:val="333333"/>
-          <w:sz w:val="24"/>
-          <w:szCs w:val="24"/>
-        </w:rPr>
-      </w:pPr>
-      <w:r>
-        <w:rPr>
-          <w:rFonts w:ascii="Segoe UI" w:eastAsia="Times New Roman" w:hAnsi="Segoe UI" w:cs="Segoe UI"/>
-          <w:color w:val="333333"/>
+          <w:color w:val="00B050"/>
+          <w:sz w:val="24"/>
+          <w:szCs w:val="24"/>
+        </w:rPr>
+      </w:pPr>
+      <w:r>
+        <w:rPr>
+          <w:rFonts w:ascii="Segoe UI" w:eastAsia="Times New Roman" w:hAnsi="Segoe UI" w:cs="Segoe UI"/>
+          <w:color w:val="00B050"/>
           <w:sz w:val="24"/>
           <w:szCs w:val="24"/>
         </w:rPr>
@@ -210,15 +210,15 @@
         <w:spacing w:before="240" w:after="240" w:line="240" w:lineRule="auto"/>
         <w:rPr>
           <w:rFonts w:ascii="Segoe UI" w:eastAsia="Times New Roman" w:hAnsi="Segoe UI" w:cs="Segoe UI"/>
-          <w:color w:val="333333"/>
-          <w:sz w:val="24"/>
-          <w:szCs w:val="24"/>
-        </w:rPr>
-      </w:pPr>
-      <w:r>
-        <w:rPr>
-          <w:rFonts w:ascii="Segoe UI" w:eastAsia="Times New Roman" w:hAnsi="Segoe UI" w:cs="Segoe UI"/>
-          <w:color w:val="333333"/>
+          <w:color w:val="00B050"/>
+          <w:sz w:val="24"/>
+          <w:szCs w:val="24"/>
+        </w:rPr>
+      </w:pPr>
+      <w:r>
+        <w:rPr>
+          <w:rFonts w:ascii="Segoe UI" w:eastAsia="Times New Roman" w:hAnsi="Segoe UI" w:cs="Segoe UI"/>
+          <w:color w:val="00B050"/>
           <w:sz w:val="24"/>
           <w:szCs w:val="24"/>
         </w:rPr>
@@ -260,15 +260,15 @@
         <w:spacing w:after="0" w:line="240" w:lineRule="auto"/>
         <w:rPr>
           <w:rFonts w:ascii="Segoe UI" w:eastAsia="Times New Roman" w:hAnsi="Segoe UI" w:cs="Segoe UI"/>
-          <w:color w:val="333333"/>
-          <w:sz w:val="24"/>
-          <w:szCs w:val="24"/>
-        </w:rPr>
-      </w:pPr>
-      <w:r>
-        <w:rPr>
-          <w:rFonts w:ascii="Segoe UI" w:eastAsia="Times New Roman" w:hAnsi="Segoe UI" w:cs="Segoe UI"/>
-          <w:color w:val="333333"/>
+          <w:color w:val="00B050"/>
+          <w:sz w:val="24"/>
+          <w:szCs w:val="24"/>
+        </w:rPr>
+      </w:pPr>
+      <w:r>
+        <w:rPr>
+          <w:rFonts w:ascii="Segoe UI" w:eastAsia="Times New Roman" w:hAnsi="Segoe UI" w:cs="Segoe UI"/>
+          <w:color w:val="00B050"/>
           <w:sz w:val="24"/>
           <w:szCs w:val="24"/>
         </w:rPr>
@@ -277,7 +277,7 @@
       <w:r>
         <w:rPr>
           <w:rFonts w:ascii="Consolas" w:eastAsia="Times New Roman" w:hAnsi="Consolas" w:cs="Consolas"/>
-          <w:color w:val="333333"/>
+          <w:color w:val="00B050"/>
           <w:sz w:val="20"/>
         </w:rPr>
         <w:t>ArgumentException</w:t>
@@ -285,7 +285,7 @@
       <w:r>
         <w:rPr>
           <w:rFonts w:ascii="Segoe UI" w:eastAsia="Times New Roman" w:hAnsi="Segoe UI" w:cs="Segoe UI"/>
-          <w:color w:val="333333"/>
+          <w:color w:val="00B050"/>
           <w:sz w:val="24"/>
           <w:szCs w:val="24"/>
         </w:rPr>
@@ -301,15 +301,15 @@
         <w:spacing w:before="240" w:after="240" w:line="240" w:lineRule="auto"/>
         <w:rPr>
           <w:rFonts w:ascii="Segoe UI" w:eastAsia="Times New Roman" w:hAnsi="Segoe UI" w:cs="Segoe UI"/>
-          <w:color w:val="333333"/>
-          <w:sz w:val="24"/>
-          <w:szCs w:val="24"/>
-        </w:rPr>
-      </w:pPr>
-      <w:r>
-        <w:rPr>
-          <w:rFonts w:ascii="Segoe UI" w:eastAsia="Times New Roman" w:hAnsi="Segoe UI" w:cs="Segoe UI"/>
-          <w:color w:val="333333"/>
+          <w:color w:val="00B050"/>
+          <w:sz w:val="24"/>
+          <w:szCs w:val="24"/>
+        </w:rPr>
+      </w:pPr>
+      <w:r>
+        <w:rPr>
+          <w:rFonts w:ascii="Segoe UI" w:eastAsia="Times New Roman" w:hAnsi="Segoe UI" w:cs="Segoe UI"/>
+          <w:color w:val="00B050"/>
           <w:sz w:val="24"/>
           <w:szCs w:val="24"/>
         </w:rPr>
@@ -325,15 +325,15 @@
         <w:spacing w:before="240" w:after="240" w:line="240" w:lineRule="auto"/>
         <w:rPr>
           <w:rFonts w:ascii="Segoe UI" w:eastAsia="Times New Roman" w:hAnsi="Segoe UI" w:cs="Segoe UI"/>
-          <w:color w:val="333333"/>
-          <w:sz w:val="24"/>
-          <w:szCs w:val="24"/>
-        </w:rPr>
-      </w:pPr>
-      <w:r>
-        <w:rPr>
-          <w:rFonts w:ascii="Segoe UI" w:eastAsia="Times New Roman" w:hAnsi="Segoe UI" w:cs="Segoe UI"/>
-          <w:color w:val="333333"/>
+          <w:color w:val="00B050"/>
+          <w:sz w:val="24"/>
+          <w:szCs w:val="24"/>
+        </w:rPr>
+      </w:pPr>
+      <w:r>
+        <w:rPr>
+          <w:rFonts w:ascii="Segoe UI" w:eastAsia="Times New Roman" w:hAnsi="Segoe UI" w:cs="Segoe UI"/>
+          <w:color w:val="00B050"/>
           <w:sz w:val="24"/>
           <w:szCs w:val="24"/>
         </w:rPr>
@@ -375,15 +375,15 @@
         <w:spacing w:after="0" w:line="240" w:lineRule="auto"/>
         <w:rPr>
           <w:rFonts w:ascii="Segoe UI" w:eastAsia="Times New Roman" w:hAnsi="Segoe UI" w:cs="Segoe UI"/>
-          <w:color w:val="333333"/>
-          <w:sz w:val="24"/>
-          <w:szCs w:val="24"/>
-        </w:rPr>
-      </w:pPr>
-      <w:r>
-        <w:rPr>
-          <w:rFonts w:ascii="Segoe UI" w:eastAsia="Times New Roman" w:hAnsi="Segoe UI" w:cs="Segoe UI"/>
-          <w:color w:val="333333"/>
+          <w:color w:val="00B050"/>
+          <w:sz w:val="24"/>
+          <w:szCs w:val="24"/>
+        </w:rPr>
+      </w:pPr>
+      <w:r>
+        <w:rPr>
+          <w:rFonts w:ascii="Segoe UI" w:eastAsia="Times New Roman" w:hAnsi="Segoe UI" w:cs="Segoe UI"/>
+          <w:color w:val="00B050"/>
           <w:sz w:val="24"/>
           <w:szCs w:val="24"/>
         </w:rPr>
@@ -392,7 +392,7 @@
       <w:r>
         <w:rPr>
           <w:rFonts w:ascii="Consolas" w:eastAsia="Times New Roman" w:hAnsi="Consolas" w:cs="Consolas"/>
-          <w:color w:val="333333"/>
+          <w:color w:val="00B050"/>
           <w:sz w:val="20"/>
         </w:rPr>
         <w:t>ArgumentNullException</w:t>
@@ -400,7 +400,7 @@
       <w:r>
         <w:rPr>
           <w:rFonts w:ascii="Segoe UI" w:eastAsia="Times New Roman" w:hAnsi="Segoe UI" w:cs="Segoe UI"/>
-          <w:color w:val="333333"/>
+          <w:color w:val="00B050"/>
           <w:sz w:val="24"/>
           <w:szCs w:val="24"/>
         </w:rPr>
@@ -416,15 +416,15 @@
         <w:spacing w:before="240" w:after="240" w:line="240" w:lineRule="auto"/>
         <w:rPr>
           <w:rFonts w:ascii="Segoe UI" w:eastAsia="Times New Roman" w:hAnsi="Segoe UI" w:cs="Segoe UI"/>
-          <w:color w:val="333333"/>
-          <w:sz w:val="24"/>
-          <w:szCs w:val="24"/>
-        </w:rPr>
-      </w:pPr>
-      <w:r>
-        <w:rPr>
-          <w:rFonts w:ascii="Segoe UI" w:eastAsia="Times New Roman" w:hAnsi="Segoe UI" w:cs="Segoe UI"/>
-          <w:color w:val="333333"/>
+          <w:color w:val="00B050"/>
+          <w:sz w:val="24"/>
+          <w:szCs w:val="24"/>
+        </w:rPr>
+      </w:pPr>
+      <w:r>
+        <w:rPr>
+          <w:rFonts w:ascii="Segoe UI" w:eastAsia="Times New Roman" w:hAnsi="Segoe UI" w:cs="Segoe UI"/>
+          <w:color w:val="00B050"/>
           <w:sz w:val="24"/>
           <w:szCs w:val="24"/>
         </w:rPr>
@@ -440,15 +440,15 @@
         <w:spacing w:before="240" w:after="240" w:line="240" w:lineRule="auto"/>
         <w:rPr>
           <w:rFonts w:ascii="Segoe UI" w:eastAsia="Times New Roman" w:hAnsi="Segoe UI" w:cs="Segoe UI"/>
-          <w:color w:val="333333"/>
-          <w:sz w:val="24"/>
-          <w:szCs w:val="24"/>
-        </w:rPr>
-      </w:pPr>
-      <w:r>
-        <w:rPr>
-          <w:rFonts w:ascii="Segoe UI" w:eastAsia="Times New Roman" w:hAnsi="Segoe UI" w:cs="Segoe UI"/>
-          <w:color w:val="333333"/>
+          <w:color w:val="00B050"/>
+          <w:sz w:val="24"/>
+          <w:szCs w:val="24"/>
+        </w:rPr>
+      </w:pPr>
+      <w:r>
+        <w:rPr>
+          <w:rFonts w:ascii="Segoe UI" w:eastAsia="Times New Roman" w:hAnsi="Segoe UI" w:cs="Segoe UI"/>
+          <w:color w:val="00B050"/>
           <w:sz w:val="24"/>
           <w:szCs w:val="24"/>
         </w:rPr>
@@ -490,15 +490,15 @@
         <w:spacing w:after="0" w:line="240" w:lineRule="auto"/>
         <w:rPr>
           <w:rFonts w:ascii="Segoe UI" w:eastAsia="Times New Roman" w:hAnsi="Segoe UI" w:cs="Segoe UI"/>
-          <w:color w:val="333333"/>
-          <w:sz w:val="24"/>
-          <w:szCs w:val="24"/>
-        </w:rPr>
-      </w:pPr>
-      <w:r>
-        <w:rPr>
-          <w:rFonts w:ascii="Segoe UI" w:eastAsia="Times New Roman" w:hAnsi="Segoe UI" w:cs="Segoe UI"/>
-          <w:color w:val="333333"/>
+          <w:color w:val="00B050"/>
+          <w:sz w:val="24"/>
+          <w:szCs w:val="24"/>
+        </w:rPr>
+      </w:pPr>
+      <w:r>
+        <w:rPr>
+          <w:rFonts w:ascii="Segoe UI" w:eastAsia="Times New Roman" w:hAnsi="Segoe UI" w:cs="Segoe UI"/>
+          <w:color w:val="00B050"/>
           <w:sz w:val="24"/>
           <w:szCs w:val="24"/>
         </w:rPr>
@@ -507,7 +507,7 @@
       <w:r>
         <w:rPr>
           <w:rFonts w:ascii="Consolas" w:eastAsia="Times New Roman" w:hAnsi="Consolas" w:cs="Consolas"/>
-          <w:color w:val="333333"/>
+          <w:color w:val="00B050"/>
           <w:sz w:val="20"/>
         </w:rPr>
         <w:t>ArgumentNullException</w:t>
@@ -515,7 +515,7 @@
       <w:r>
         <w:rPr>
           <w:rFonts w:ascii="Segoe UI" w:eastAsia="Times New Roman" w:hAnsi="Segoe UI" w:cs="Segoe UI"/>
-          <w:color w:val="333333"/>
+          <w:color w:val="00B050"/>
           <w:sz w:val="24"/>
           <w:szCs w:val="24"/>
         </w:rPr>
@@ -531,15 +531,15 @@
         <w:spacing w:before="240" w:after="240" w:line="240" w:lineRule="auto"/>
         <w:rPr>
           <w:rFonts w:ascii="Segoe UI" w:eastAsia="Times New Roman" w:hAnsi="Segoe UI" w:cs="Segoe UI"/>
-          <w:color w:val="333333"/>
-          <w:sz w:val="24"/>
-          <w:szCs w:val="24"/>
-        </w:rPr>
-      </w:pPr>
-      <w:r>
-        <w:rPr>
-          <w:rFonts w:ascii="Segoe UI" w:eastAsia="Times New Roman" w:hAnsi="Segoe UI" w:cs="Segoe UI"/>
-          <w:color w:val="333333"/>
+          <w:color w:val="00B050"/>
+          <w:sz w:val="24"/>
+          <w:szCs w:val="24"/>
+        </w:rPr>
+      </w:pPr>
+      <w:r>
+        <w:rPr>
+          <w:rFonts w:ascii="Segoe UI" w:eastAsia="Times New Roman" w:hAnsi="Segoe UI" w:cs="Segoe UI"/>
+          <w:color w:val="00B050"/>
           <w:sz w:val="24"/>
           <w:szCs w:val="24"/>
         </w:rPr>
@@ -555,15 +555,15 @@
         <w:spacing w:before="240" w:after="240" w:line="240" w:lineRule="auto"/>
         <w:rPr>
           <w:rFonts w:ascii="Segoe UI" w:eastAsia="Times New Roman" w:hAnsi="Segoe UI" w:cs="Segoe UI"/>
-          <w:color w:val="333333"/>
-          <w:sz w:val="24"/>
-          <w:szCs w:val="24"/>
-        </w:rPr>
-      </w:pPr>
-      <w:r>
-        <w:rPr>
-          <w:rFonts w:ascii="Segoe UI" w:eastAsia="Times New Roman" w:hAnsi="Segoe UI" w:cs="Segoe UI"/>
-          <w:color w:val="333333"/>
+          <w:color w:val="00B050"/>
+          <w:sz w:val="24"/>
+          <w:szCs w:val="24"/>
+        </w:rPr>
+      </w:pPr>
+      <w:r>
+        <w:rPr>
+          <w:rFonts w:ascii="Segoe UI" w:eastAsia="Times New Roman" w:hAnsi="Segoe UI" w:cs="Segoe UI"/>
+          <w:color w:val="00B050"/>
           <w:sz w:val="24"/>
           <w:szCs w:val="24"/>
         </w:rPr>
@@ -605,15 +605,15 @@
         <w:spacing w:before="240" w:after="240" w:line="240" w:lineRule="auto"/>
         <w:rPr>
           <w:rFonts w:ascii="Segoe UI" w:eastAsia="Times New Roman" w:hAnsi="Segoe UI" w:cs="Segoe UI"/>
-          <w:color w:val="333333"/>
-          <w:sz w:val="24"/>
-          <w:szCs w:val="24"/>
-        </w:rPr>
-      </w:pPr>
-      <w:r>
-        <w:rPr>
-          <w:rFonts w:ascii="Segoe UI" w:eastAsia="Times New Roman" w:hAnsi="Segoe UI" w:cs="Segoe UI"/>
-          <w:color w:val="333333"/>
+          <w:color w:val="00B050"/>
+          <w:sz w:val="24"/>
+          <w:szCs w:val="24"/>
+        </w:rPr>
+      </w:pPr>
+      <w:r>
+        <w:rPr>
+          <w:rFonts w:ascii="Segoe UI" w:eastAsia="Times New Roman" w:hAnsi="Segoe UI" w:cs="Segoe UI"/>
+          <w:color w:val="00B050"/>
           <w:sz w:val="24"/>
           <w:szCs w:val="24"/>
         </w:rPr>
@@ -639,7 +639,7 @@
           <w:rFonts w:ascii="Segoe UI" w:eastAsia="Times New Roman" w:hAnsi="Segoe UI" w:cs="Segoe UI"/>
           <w:b/>
           <w:bCs/>
-          <w:color w:val="333333"/>
+          <w:color w:val="00B050"/>
           <w:sz w:val="24"/>
           <w:szCs w:val="24"/>
         </w:rPr>
@@ -648,7 +648,7 @@
       <w:r>
         <w:rPr>
           <w:rFonts w:ascii="Segoe UI" w:eastAsia="Times New Roman" w:hAnsi="Segoe UI" w:cs="Segoe UI"/>
-          <w:color w:val="333333"/>
+          <w:color w:val="00B050"/>
           <w:sz w:val="24"/>
           <w:szCs w:val="24"/>
         </w:rPr>
@@ -664,15 +664,15 @@
         <w:spacing w:before="240" w:after="240" w:line="240" w:lineRule="auto"/>
         <w:rPr>
           <w:rFonts w:ascii="Segoe UI" w:eastAsia="Times New Roman" w:hAnsi="Segoe UI" w:cs="Segoe UI"/>
-          <w:color w:val="333333"/>
-          <w:sz w:val="24"/>
-          <w:szCs w:val="24"/>
-        </w:rPr>
-      </w:pPr>
-      <w:r>
-        <w:rPr>
-          <w:rFonts w:ascii="Segoe UI" w:eastAsia="Times New Roman" w:hAnsi="Segoe UI" w:cs="Segoe UI"/>
-          <w:color w:val="333333"/>
+          <w:color w:val="00B050"/>
+          <w:sz w:val="24"/>
+          <w:szCs w:val="24"/>
+        </w:rPr>
+      </w:pPr>
+      <w:r>
+        <w:rPr>
+          <w:rFonts w:ascii="Segoe UI" w:eastAsia="Times New Roman" w:hAnsi="Segoe UI" w:cs="Segoe UI"/>
+          <w:color w:val="00B050"/>
           <w:sz w:val="24"/>
           <w:szCs w:val="24"/>
         </w:rPr>
@@ -2884,6 +2884,7 @@
   <w:style w:type="paragraph" w:default="1" w:styleId="Normal">
     <w:name w:val="Normal"/>
     <w:qFormat/>
+    <w:rsid w:val="00E651BA"/>
   </w:style>
   <w:style w:type="paragraph" w:styleId="Heading3">
     <w:name w:val="heading 3"/>

</xml_diff>

<commit_message>
Workshop Add Seasson Test
</commit_message>
<xml_diff>
--- a/CSharp - Unit Testing/WorkShop - Academy/Uslovie.docx
+++ b/CSharp - Unit Testing/WorkShop - Academy/Uslovie.docx
@@ -740,15 +740,15 @@
         <w:spacing w:before="240" w:after="240" w:line="240" w:lineRule="auto"/>
         <w:rPr>
           <w:rFonts w:ascii="Segoe UI" w:eastAsia="Times New Roman" w:hAnsi="Segoe UI" w:cs="Segoe UI"/>
-          <w:color w:val="333333"/>
-          <w:sz w:val="24"/>
-          <w:szCs w:val="24"/>
-        </w:rPr>
-      </w:pPr>
-      <w:r>
-        <w:rPr>
-          <w:rFonts w:ascii="Segoe UI" w:eastAsia="Times New Roman" w:hAnsi="Segoe UI" w:cs="Segoe UI"/>
-          <w:color w:val="333333"/>
+          <w:color w:val="000000" w:themeColor="text1"/>
+          <w:sz w:val="24"/>
+          <w:szCs w:val="24"/>
+        </w:rPr>
+      </w:pPr>
+      <w:r>
+        <w:rPr>
+          <w:rFonts w:ascii="Segoe UI" w:eastAsia="Times New Roman" w:hAnsi="Segoe UI" w:cs="Segoe UI"/>
+          <w:color w:val="000000" w:themeColor="text1"/>
           <w:sz w:val="24"/>
           <w:szCs w:val="24"/>
         </w:rPr>
@@ -764,7 +764,7 @@
         <w:spacing w:before="100" w:beforeAutospacing="1" w:after="100" w:afterAutospacing="1" w:line="240" w:lineRule="auto"/>
         <w:rPr>
           <w:rFonts w:ascii="Segoe UI" w:eastAsia="Times New Roman" w:hAnsi="Segoe UI" w:cs="Segoe UI"/>
-          <w:color w:val="333333"/>
+          <w:color w:val="000000" w:themeColor="text1"/>
           <w:sz w:val="24"/>
           <w:szCs w:val="24"/>
         </w:rPr>
@@ -774,7 +774,7 @@
           <w:rFonts w:ascii="Segoe UI" w:eastAsia="Times New Roman" w:hAnsi="Segoe UI" w:cs="Segoe UI"/>
           <w:b/>
           <w:bCs/>
-          <w:color w:val="333333"/>
+          <w:color w:val="000000" w:themeColor="text1"/>
           <w:sz w:val="24"/>
           <w:szCs w:val="24"/>
         </w:rPr>
@@ -783,7 +783,7 @@
       <w:r>
         <w:rPr>
           <w:rFonts w:ascii="Segoe UI" w:eastAsia="Times New Roman" w:hAnsi="Segoe UI" w:cs="Segoe UI"/>
-          <w:color w:val="333333"/>
+          <w:color w:val="000000" w:themeColor="text1"/>
           <w:sz w:val="24"/>
           <w:szCs w:val="24"/>
         </w:rPr>

</xml_diff>

<commit_message>
CSharp WorkShop Complete Abstract Class Tests
</commit_message>
<xml_diff>
--- a/CSharp - Unit Testing/WorkShop - Academy/Uslovie.docx
+++ b/CSharp - Unit Testing/WorkShop - Academy/Uslovie.docx
@@ -740,15 +740,15 @@
         <w:spacing w:before="240" w:after="240" w:line="240" w:lineRule="auto"/>
         <w:rPr>
           <w:rFonts w:ascii="Segoe UI" w:eastAsia="Times New Roman" w:hAnsi="Segoe UI" w:cs="Segoe UI"/>
-          <w:color w:val="000000" w:themeColor="text1"/>
-          <w:sz w:val="24"/>
-          <w:szCs w:val="24"/>
-        </w:rPr>
-      </w:pPr>
-      <w:r>
-        <w:rPr>
-          <w:rFonts w:ascii="Segoe UI" w:eastAsia="Times New Roman" w:hAnsi="Segoe UI" w:cs="Segoe UI"/>
-          <w:color w:val="000000" w:themeColor="text1"/>
+          <w:color w:val="00B050"/>
+          <w:sz w:val="24"/>
+          <w:szCs w:val="24"/>
+        </w:rPr>
+      </w:pPr>
+      <w:r>
+        <w:rPr>
+          <w:rFonts w:ascii="Segoe UI" w:eastAsia="Times New Roman" w:hAnsi="Segoe UI" w:cs="Segoe UI"/>
+          <w:color w:val="00B050"/>
           <w:sz w:val="24"/>
           <w:szCs w:val="24"/>
         </w:rPr>
@@ -764,7 +764,7 @@
         <w:spacing w:before="100" w:beforeAutospacing="1" w:after="100" w:afterAutospacing="1" w:line="240" w:lineRule="auto"/>
         <w:rPr>
           <w:rFonts w:ascii="Segoe UI" w:eastAsia="Times New Roman" w:hAnsi="Segoe UI" w:cs="Segoe UI"/>
-          <w:color w:val="000000" w:themeColor="text1"/>
+          <w:color w:val="00B050"/>
           <w:sz w:val="24"/>
           <w:szCs w:val="24"/>
         </w:rPr>
@@ -774,7 +774,7 @@
           <w:rFonts w:ascii="Segoe UI" w:eastAsia="Times New Roman" w:hAnsi="Segoe UI" w:cs="Segoe UI"/>
           <w:b/>
           <w:bCs/>
-          <w:color w:val="000000" w:themeColor="text1"/>
+          <w:color w:val="00B050"/>
           <w:sz w:val="24"/>
           <w:szCs w:val="24"/>
         </w:rPr>
@@ -783,7 +783,7 @@
       <w:r>
         <w:rPr>
           <w:rFonts w:ascii="Segoe UI" w:eastAsia="Times New Roman" w:hAnsi="Segoe UI" w:cs="Segoe UI"/>
-          <w:color w:val="000000" w:themeColor="text1"/>
+          <w:color w:val="00B050"/>
           <w:sz w:val="24"/>
           <w:szCs w:val="24"/>
         </w:rPr>
@@ -799,15 +799,15 @@
         <w:spacing w:before="240" w:after="240" w:line="240" w:lineRule="auto"/>
         <w:rPr>
           <w:rFonts w:ascii="Segoe UI" w:eastAsia="Times New Roman" w:hAnsi="Segoe UI" w:cs="Segoe UI"/>
-          <w:color w:val="333333"/>
-          <w:sz w:val="24"/>
-          <w:szCs w:val="24"/>
-        </w:rPr>
-      </w:pPr>
-      <w:r>
-        <w:rPr>
-          <w:rFonts w:ascii="Segoe UI" w:eastAsia="Times New Roman" w:hAnsi="Segoe UI" w:cs="Segoe UI"/>
-          <w:color w:val="333333"/>
+          <w:color w:val="00B050"/>
+          <w:sz w:val="24"/>
+          <w:szCs w:val="24"/>
+        </w:rPr>
+      </w:pPr>
+      <w:r>
+        <w:rPr>
+          <w:rFonts w:ascii="Segoe UI" w:eastAsia="Times New Roman" w:hAnsi="Segoe UI" w:cs="Segoe UI"/>
+          <w:color w:val="00B050"/>
           <w:sz w:val="24"/>
           <w:szCs w:val="24"/>
         </w:rPr>
@@ -849,15 +849,15 @@
         <w:spacing w:before="240" w:after="240" w:line="240" w:lineRule="auto"/>
         <w:rPr>
           <w:rFonts w:ascii="Segoe UI" w:eastAsia="Times New Roman" w:hAnsi="Segoe UI" w:cs="Segoe UI"/>
-          <w:color w:val="333333"/>
-          <w:sz w:val="24"/>
-          <w:szCs w:val="24"/>
-        </w:rPr>
-      </w:pPr>
-      <w:r>
-        <w:rPr>
-          <w:rFonts w:ascii="Segoe UI" w:eastAsia="Times New Roman" w:hAnsi="Segoe UI" w:cs="Segoe UI"/>
-          <w:color w:val="333333"/>
+          <w:color w:val="00B050"/>
+          <w:sz w:val="24"/>
+          <w:szCs w:val="24"/>
+        </w:rPr>
+      </w:pPr>
+      <w:r>
+        <w:rPr>
+          <w:rFonts w:ascii="Segoe UI" w:eastAsia="Times New Roman" w:hAnsi="Segoe UI" w:cs="Segoe UI"/>
+          <w:color w:val="00B050"/>
           <w:sz w:val="24"/>
           <w:szCs w:val="24"/>
         </w:rPr>
@@ -873,7 +873,7 @@
         <w:spacing w:before="100" w:beforeAutospacing="1" w:after="100" w:afterAutospacing="1" w:line="240" w:lineRule="auto"/>
         <w:rPr>
           <w:rFonts w:ascii="Segoe UI" w:eastAsia="Times New Roman" w:hAnsi="Segoe UI" w:cs="Segoe UI"/>
-          <w:color w:val="333333"/>
+          <w:color w:val="00B050"/>
           <w:sz w:val="24"/>
           <w:szCs w:val="24"/>
         </w:rPr>
@@ -883,7 +883,7 @@
           <w:rFonts w:ascii="Segoe UI" w:eastAsia="Times New Roman" w:hAnsi="Segoe UI" w:cs="Segoe UI"/>
           <w:b/>
           <w:bCs/>
-          <w:color w:val="333333"/>
+          <w:color w:val="00B050"/>
           <w:sz w:val="24"/>
           <w:szCs w:val="24"/>
         </w:rPr>
@@ -892,7 +892,7 @@
       <w:r>
         <w:rPr>
           <w:rFonts w:ascii="Segoe UI" w:eastAsia="Times New Roman" w:hAnsi="Segoe UI" w:cs="Segoe UI"/>
-          <w:color w:val="333333"/>
+          <w:color w:val="00B050"/>
           <w:sz w:val="24"/>
           <w:szCs w:val="24"/>
         </w:rPr>
@@ -908,15 +908,15 @@
         <w:spacing w:before="240" w:after="240" w:line="240" w:lineRule="auto"/>
         <w:rPr>
           <w:rFonts w:ascii="Segoe UI" w:eastAsia="Times New Roman" w:hAnsi="Segoe UI" w:cs="Segoe UI"/>
-          <w:color w:val="333333"/>
-          <w:sz w:val="24"/>
-          <w:szCs w:val="24"/>
-        </w:rPr>
-      </w:pPr>
-      <w:r>
-        <w:rPr>
-          <w:rFonts w:ascii="Segoe UI" w:eastAsia="Times New Roman" w:hAnsi="Segoe UI" w:cs="Segoe UI"/>
-          <w:color w:val="333333"/>
+          <w:color w:val="00B050"/>
+          <w:sz w:val="24"/>
+          <w:szCs w:val="24"/>
+        </w:rPr>
+      </w:pPr>
+      <w:r>
+        <w:rPr>
+          <w:rFonts w:ascii="Segoe UI" w:eastAsia="Times New Roman" w:hAnsi="Segoe UI" w:cs="Segoe UI"/>
+          <w:color w:val="00B050"/>
           <w:sz w:val="24"/>
           <w:szCs w:val="24"/>
         </w:rPr>
@@ -983,15 +983,15 @@
         <w:spacing w:before="100" w:beforeAutospacing="1" w:after="100" w:afterAutospacing="1" w:line="240" w:lineRule="auto"/>
         <w:rPr>
           <w:rFonts w:ascii="Segoe UI" w:eastAsia="Times New Roman" w:hAnsi="Segoe UI" w:cs="Segoe UI"/>
-          <w:color w:val="333333"/>
-          <w:sz w:val="24"/>
-          <w:szCs w:val="24"/>
-        </w:rPr>
-      </w:pPr>
-      <w:r>
-        <w:rPr>
-          <w:rFonts w:ascii="Segoe UI" w:eastAsia="Times New Roman" w:hAnsi="Segoe UI" w:cs="Segoe UI"/>
-          <w:color w:val="333333"/>
+          <w:color w:val="00B050"/>
+          <w:sz w:val="24"/>
+          <w:szCs w:val="24"/>
+        </w:rPr>
+      </w:pPr>
+      <w:r>
+        <w:rPr>
+          <w:rFonts w:ascii="Segoe UI" w:eastAsia="Times New Roman" w:hAnsi="Segoe UI" w:cs="Segoe UI"/>
+          <w:color w:val="00B050"/>
           <w:sz w:val="24"/>
           <w:szCs w:val="24"/>
         </w:rPr>
@@ -1033,15 +1033,15 @@
         <w:spacing w:after="0" w:line="240" w:lineRule="auto"/>
         <w:rPr>
           <w:rFonts w:ascii="Segoe UI" w:eastAsia="Times New Roman" w:hAnsi="Segoe UI" w:cs="Segoe UI"/>
-          <w:color w:val="333333"/>
-          <w:sz w:val="24"/>
-          <w:szCs w:val="24"/>
-        </w:rPr>
-      </w:pPr>
-      <w:r>
-        <w:rPr>
-          <w:rFonts w:ascii="Segoe UI" w:eastAsia="Times New Roman" w:hAnsi="Segoe UI" w:cs="Segoe UI"/>
-          <w:color w:val="333333"/>
+          <w:color w:val="00B050"/>
+          <w:sz w:val="24"/>
+          <w:szCs w:val="24"/>
+        </w:rPr>
+      </w:pPr>
+      <w:r>
+        <w:rPr>
+          <w:rFonts w:ascii="Segoe UI" w:eastAsia="Times New Roman" w:hAnsi="Segoe UI" w:cs="Segoe UI"/>
+          <w:color w:val="00B050"/>
           <w:sz w:val="24"/>
           <w:szCs w:val="24"/>
         </w:rPr>
@@ -1050,7 +1050,7 @@
       <w:r>
         <w:rPr>
           <w:rFonts w:ascii="Consolas" w:eastAsia="Times New Roman" w:hAnsi="Consolas" w:cs="Consolas"/>
-          <w:color w:val="333333"/>
+          <w:color w:val="00B050"/>
           <w:sz w:val="20"/>
         </w:rPr>
         <w:t>ArgumentException</w:t>
@@ -1058,7 +1058,7 @@
       <w:r>
         <w:rPr>
           <w:rFonts w:ascii="Segoe UI" w:eastAsia="Times New Roman" w:hAnsi="Segoe UI" w:cs="Segoe UI"/>
-          <w:color w:val="333333"/>
+          <w:color w:val="00B050"/>
           <w:sz w:val="24"/>
           <w:szCs w:val="24"/>
         </w:rPr>
@@ -1074,15 +1074,15 @@
         <w:spacing w:before="240" w:after="240" w:line="240" w:lineRule="auto"/>
         <w:rPr>
           <w:rFonts w:ascii="Segoe UI" w:eastAsia="Times New Roman" w:hAnsi="Segoe UI" w:cs="Segoe UI"/>
-          <w:color w:val="333333"/>
-          <w:sz w:val="24"/>
-          <w:szCs w:val="24"/>
-        </w:rPr>
-      </w:pPr>
-      <w:r>
-        <w:rPr>
-          <w:rFonts w:ascii="Segoe UI" w:eastAsia="Times New Roman" w:hAnsi="Segoe UI" w:cs="Segoe UI"/>
-          <w:color w:val="333333"/>
+          <w:color w:val="00B050"/>
+          <w:sz w:val="24"/>
+          <w:szCs w:val="24"/>
+        </w:rPr>
+      </w:pPr>
+      <w:r>
+        <w:rPr>
+          <w:rFonts w:ascii="Segoe UI" w:eastAsia="Times New Roman" w:hAnsi="Segoe UI" w:cs="Segoe UI"/>
+          <w:color w:val="00B050"/>
           <w:sz w:val="24"/>
           <w:szCs w:val="24"/>
         </w:rPr>
@@ -1098,15 +1098,15 @@
         <w:spacing w:before="240" w:after="240" w:line="240" w:lineRule="auto"/>
         <w:rPr>
           <w:rFonts w:ascii="Segoe UI" w:eastAsia="Times New Roman" w:hAnsi="Segoe UI" w:cs="Segoe UI"/>
-          <w:color w:val="333333"/>
-          <w:sz w:val="24"/>
-          <w:szCs w:val="24"/>
-        </w:rPr>
-      </w:pPr>
-      <w:r>
-        <w:rPr>
-          <w:rFonts w:ascii="Segoe UI" w:eastAsia="Times New Roman" w:hAnsi="Segoe UI" w:cs="Segoe UI"/>
-          <w:color w:val="333333"/>
+          <w:color w:val="00B050"/>
+          <w:sz w:val="24"/>
+          <w:szCs w:val="24"/>
+        </w:rPr>
+      </w:pPr>
+      <w:r>
+        <w:rPr>
+          <w:rFonts w:ascii="Segoe UI" w:eastAsia="Times New Roman" w:hAnsi="Segoe UI" w:cs="Segoe UI"/>
+          <w:color w:val="00B050"/>
           <w:sz w:val="24"/>
           <w:szCs w:val="24"/>
         </w:rPr>
@@ -1122,7 +1122,7 @@
         <w:spacing w:before="240" w:after="240" w:line="240" w:lineRule="auto"/>
         <w:rPr>
           <w:rFonts w:ascii="Segoe UI" w:eastAsia="Times New Roman" w:hAnsi="Segoe UI" w:cs="Segoe UI"/>
-          <w:color w:val="333333"/>
+          <w:color w:val="00B050"/>
           <w:sz w:val="24"/>
           <w:szCs w:val="24"/>
         </w:rPr>
@@ -1132,7 +1132,7 @@
           <w:rFonts w:ascii="Segoe UI" w:eastAsia="Times New Roman" w:hAnsi="Segoe UI" w:cs="Segoe UI"/>
           <w:b/>
           <w:bCs/>
-          <w:color w:val="333333"/>
+          <w:color w:val="00B050"/>
           <w:sz w:val="24"/>
           <w:szCs w:val="24"/>
         </w:rPr>
@@ -1141,7 +1141,7 @@
       <w:r>
         <w:rPr>
           <w:rFonts w:ascii="Segoe UI" w:eastAsia="Times New Roman" w:hAnsi="Segoe UI" w:cs="Segoe UI"/>
-          <w:color w:val="333333"/>
+          <w:color w:val="00B050"/>
           <w:sz w:val="24"/>
           <w:szCs w:val="24"/>
         </w:rPr>

</xml_diff>

<commit_message>
Workshop Add Test for internal Class
</commit_message>
<xml_diff>
--- a/CSharp - Unit Testing/WorkShop - Academy/Uslovie.docx
+++ b/CSharp - Unit Testing/WorkShop - Academy/Uslovie.docx
@@ -1208,15 +1208,15 @@
         <w:spacing w:after="0" w:line="240" w:lineRule="auto"/>
         <w:rPr>
           <w:rFonts w:ascii="Segoe UI" w:eastAsia="Times New Roman" w:hAnsi="Segoe UI" w:cs="Segoe UI"/>
-          <w:color w:val="333333"/>
-          <w:sz w:val="24"/>
-          <w:szCs w:val="24"/>
-        </w:rPr>
-      </w:pPr>
-      <w:r>
-        <w:rPr>
-          <w:rFonts w:ascii="Segoe UI" w:eastAsia="Times New Roman" w:hAnsi="Segoe UI" w:cs="Segoe UI"/>
-          <w:color w:val="333333"/>
+          <w:color w:val="00B050"/>
+          <w:sz w:val="24"/>
+          <w:szCs w:val="24"/>
+        </w:rPr>
+      </w:pPr>
+      <w:r>
+        <w:rPr>
+          <w:rFonts w:ascii="Segoe UI" w:eastAsia="Times New Roman" w:hAnsi="Segoe UI" w:cs="Segoe UI"/>
+          <w:color w:val="00B050"/>
           <w:sz w:val="24"/>
           <w:szCs w:val="24"/>
         </w:rPr>
@@ -1225,7 +1225,7 @@
       <w:r>
         <w:rPr>
           <w:rFonts w:ascii="Consolas" w:eastAsia="Times New Roman" w:hAnsi="Consolas" w:cs="Consolas"/>
-          <w:color w:val="333333"/>
+          <w:color w:val="00B050"/>
           <w:sz w:val="20"/>
         </w:rPr>
         <w:t>ArgumentException</w:t>
@@ -1233,7 +1233,7 @@
       <w:r>
         <w:rPr>
           <w:rFonts w:ascii="Segoe UI" w:eastAsia="Times New Roman" w:hAnsi="Segoe UI" w:cs="Segoe UI"/>
-          <w:color w:val="333333"/>
+          <w:color w:val="00B050"/>
           <w:sz w:val="24"/>
           <w:szCs w:val="24"/>
         </w:rPr>
@@ -1249,15 +1249,15 @@
         <w:spacing w:before="240" w:after="240" w:line="240" w:lineRule="auto"/>
         <w:rPr>
           <w:rFonts w:ascii="Segoe UI" w:eastAsia="Times New Roman" w:hAnsi="Segoe UI" w:cs="Segoe UI"/>
-          <w:color w:val="333333"/>
-          <w:sz w:val="24"/>
-          <w:szCs w:val="24"/>
-        </w:rPr>
-      </w:pPr>
-      <w:r>
-        <w:rPr>
-          <w:rFonts w:ascii="Segoe UI" w:eastAsia="Times New Roman" w:hAnsi="Segoe UI" w:cs="Segoe UI"/>
-          <w:color w:val="333333"/>
+          <w:color w:val="00B050"/>
+          <w:sz w:val="24"/>
+          <w:szCs w:val="24"/>
+        </w:rPr>
+      </w:pPr>
+      <w:r>
+        <w:rPr>
+          <w:rFonts w:ascii="Segoe UI" w:eastAsia="Times New Roman" w:hAnsi="Segoe UI" w:cs="Segoe UI"/>
+          <w:color w:val="00B050"/>
           <w:sz w:val="24"/>
           <w:szCs w:val="24"/>
         </w:rPr>
@@ -1325,15 +1325,15 @@
         <w:spacing w:after="0" w:line="240" w:lineRule="auto"/>
         <w:rPr>
           <w:rFonts w:ascii="Segoe UI" w:eastAsia="Times New Roman" w:hAnsi="Segoe UI" w:cs="Segoe UI"/>
-          <w:color w:val="333333"/>
-          <w:sz w:val="24"/>
-          <w:szCs w:val="24"/>
-        </w:rPr>
-      </w:pPr>
-      <w:r>
-        <w:rPr>
-          <w:rFonts w:ascii="Segoe UI" w:eastAsia="Times New Roman" w:hAnsi="Segoe UI" w:cs="Segoe UI"/>
-          <w:color w:val="333333"/>
+          <w:color w:val="00B050"/>
+          <w:sz w:val="24"/>
+          <w:szCs w:val="24"/>
+        </w:rPr>
+      </w:pPr>
+      <w:r>
+        <w:rPr>
+          <w:rFonts w:ascii="Segoe UI" w:eastAsia="Times New Roman" w:hAnsi="Segoe UI" w:cs="Segoe UI"/>
+          <w:color w:val="00B050"/>
           <w:sz w:val="24"/>
           <w:szCs w:val="24"/>
         </w:rPr>
@@ -1342,7 +1342,7 @@
       <w:r>
         <w:rPr>
           <w:rFonts w:ascii="Consolas" w:eastAsia="Times New Roman" w:hAnsi="Consolas" w:cs="Consolas"/>
-          <w:color w:val="333333"/>
+          <w:color w:val="00B050"/>
           <w:sz w:val="20"/>
         </w:rPr>
         <w:t>ArgumentNullException</w:t>
@@ -1350,7 +1350,7 @@
       <w:r>
         <w:rPr>
           <w:rFonts w:ascii="Segoe UI" w:eastAsia="Times New Roman" w:hAnsi="Segoe UI" w:cs="Segoe UI"/>
-          <w:color w:val="333333"/>
+          <w:color w:val="00B050"/>
           <w:sz w:val="24"/>
           <w:szCs w:val="24"/>
         </w:rPr>

</xml_diff>